<commit_message>
Feat: colocando os campos da primeiras entitidades
</commit_message>
<xml_diff>
--- a/Aplicativo gestão de casa .docx
+++ b/Aplicativo gestão de casa .docx
@@ -1,6 +1,6 @@
 
 <file path=word/document.xml><?xml version="1.0" encoding="utf-8"?>
-<w:document xmlns:wpc="http://schemas.microsoft.com/office/word/2010/wordprocessingCanvas" xmlns:cx="http://schemas.microsoft.com/office/drawing/2014/chartex" xmlns:mc="http://schemas.openxmlformats.org/markup-compatibility/2006" xmlns:o="urn:schemas-microsoft-com:office:office" xmlns:r="http://schemas.openxmlformats.org/officeDocument/2006/relationships" xmlns:m="http://schemas.openxmlformats.org/officeDocument/2006/math" xmlns:v="urn:schemas-microsoft-com:vml" xmlns:wp14="http://schemas.microsoft.com/office/word/2010/wordprocessingDrawing" xmlns:wp="http://schemas.openxmlformats.org/drawingml/2006/wordprocessingDrawing" xmlns:w10="urn:schemas-microsoft-com:office:word" xmlns:w="http://schemas.openxmlformats.org/wordprocessingml/2006/main" xmlns:w14="http://schemas.microsoft.com/office/word/2010/wordml" xmlns:w15="http://schemas.microsoft.com/office/word/2012/wordml" xmlns:w16se="http://schemas.microsoft.com/office/word/2015/wordml/symex" xmlns:wpg="http://schemas.microsoft.com/office/word/2010/wordprocessingGroup" xmlns:wpi="http://schemas.microsoft.com/office/word/2010/wordprocessingInk" xmlns:wne="http://schemas.microsoft.com/office/word/2006/wordml" xmlns:wps="http://schemas.microsoft.com/office/word/2010/wordprocessingShape" mc:Ignorable="w14 w15 w16se wp14">
+<w:document xmlns:wpc="http://schemas.microsoft.com/office/word/2010/wordprocessingCanvas" xmlns:cx="http://schemas.microsoft.com/office/drawing/2014/chartex" xmlns:cx1="http://schemas.microsoft.com/office/drawing/2015/9/8/chartex" xmlns:cx2="http://schemas.microsoft.com/office/drawing/2015/10/21/chartex" xmlns:cx3="http://schemas.microsoft.com/office/drawing/2016/5/9/chartex" xmlns:cx4="http://schemas.microsoft.com/office/drawing/2016/5/10/chartex" xmlns:cx5="http://schemas.microsoft.com/office/drawing/2016/5/11/chartex" xmlns:cx6="http://schemas.microsoft.com/office/drawing/2016/5/12/chartex" xmlns:cx7="http://schemas.microsoft.com/office/drawing/2016/5/13/chartex" xmlns:cx8="http://schemas.microsoft.com/office/drawing/2016/5/14/chartex" xmlns:mc="http://schemas.openxmlformats.org/markup-compatibility/2006" xmlns:aink="http://schemas.microsoft.com/office/drawing/2016/ink" xmlns:am3d="http://schemas.microsoft.com/office/drawing/2017/model3d" xmlns:o="urn:schemas-microsoft-com:office:office" xmlns:oel="http://schemas.microsoft.com/office/2019/extlst" xmlns:r="http://schemas.openxmlformats.org/officeDocument/2006/relationships" xmlns:m="http://schemas.openxmlformats.org/officeDocument/2006/math" xmlns:v="urn:schemas-microsoft-com:vml" xmlns:wp14="http://schemas.microsoft.com/office/word/2010/wordprocessingDrawing" xmlns:wp="http://schemas.openxmlformats.org/drawingml/2006/wordprocessingDrawing" xmlns:w10="urn:schemas-microsoft-com:office:word" xmlns:w="http://schemas.openxmlformats.org/wordprocessingml/2006/main" xmlns:w14="http://schemas.microsoft.com/office/word/2010/wordml" xmlns:w15="http://schemas.microsoft.com/office/word/2012/wordml" xmlns:w16cex="http://schemas.microsoft.com/office/word/2018/wordml/cex" xmlns:w16cid="http://schemas.microsoft.com/office/word/2016/wordml/cid" xmlns:w16="http://schemas.microsoft.com/office/word/2018/wordml" xmlns:w16du="http://schemas.microsoft.com/office/word/2023/wordml/word16du" xmlns:w16sdtdh="http://schemas.microsoft.com/office/word/2020/wordml/sdtdatahash" xmlns:w16sdtfl="http://schemas.microsoft.com/office/word/2024/wordml/sdtformatlock" xmlns:w16se="http://schemas.microsoft.com/office/word/2015/wordml/symex" xmlns:wpg="http://schemas.microsoft.com/office/word/2010/wordprocessingGroup" xmlns:wpi="http://schemas.microsoft.com/office/word/2010/wordprocessingInk" xmlns:wne="http://schemas.microsoft.com/office/word/2006/wordml" xmlns:wps="http://schemas.microsoft.com/office/word/2010/wordprocessingShape" mc:Ignorable="w14 w15 w16se w16cid w16 w16cex w16sdtdh w16sdtfl w16du wp14">
   <w:body>
     <w:p>
       <w:pPr>
@@ -193,23 +193,7 @@
           <w:b/>
           <w:bCs/>
         </w:rPr>
-        <w:t xml:space="preserve">, código </w:t>
-      </w:r>
-      <w:proofErr w:type="spellStart"/>
-      <w:r>
-        <w:rPr>
-          <w:b/>
-          <w:bCs/>
-        </w:rPr>
-        <w:t>Pix</w:t>
-      </w:r>
-      <w:proofErr w:type="spellEnd"/>
-      <w:r>
-        <w:rPr>
-          <w:b/>
-          <w:bCs/>
-        </w:rPr>
-        <w:t xml:space="preserve"> ou código de barras</w:t>
+        <w:t>, código Pix ou código de barras</w:t>
       </w:r>
       <w:r>
         <w:t xml:space="preserve"> para a pessoa responsável pelo pagamento.</w:t>
@@ -295,12 +279,12 @@
         </w:numPr>
       </w:pPr>
       <w:r>
+        <w:lastRenderedPageBreak/>
         <w:t>E a data limite para pagamento.</w:t>
       </w:r>
     </w:p>
     <w:p>
       <w:r>
-        <w:lastRenderedPageBreak/>
         <w:t xml:space="preserve">O aplicativo também contará com uma aba de </w:t>
       </w:r>
       <w:r>
@@ -865,6 +849,7 @@
         </w:tabs>
       </w:pPr>
       <w:r>
+        <w:lastRenderedPageBreak/>
         <w:t>-- Usuários do sistema</w:t>
       </w:r>
     </w:p>
@@ -893,7 +878,6 @@
         </w:tabs>
       </w:pPr>
       <w:r>
-        <w:lastRenderedPageBreak/>
         <w:t>`id` BIGINT UNSIGNED AUTO_INCREMENT PRIMARY KEY,</w:t>
       </w:r>
     </w:p>
@@ -1337,84 +1321,6 @@
       <w:proofErr w:type="spellEnd"/>
       <w:r>
         <w:t>` BIGINT UNSIGNED NOT NULL,</w:t>
-      </w:r>
-    </w:p>
-    <w:p>
-      <w:pPr>
-        <w:tabs>
-          <w:tab w:val="left" w:pos="7462"/>
-        </w:tabs>
-      </w:pPr>
-      <w:r>
-        <w:t>`</w:t>
-      </w:r>
-      <w:proofErr w:type="spellStart"/>
-      <w:r>
-        <w:t>user_id</w:t>
-      </w:r>
-      <w:proofErr w:type="spellEnd"/>
-      <w:r>
-        <w:t>` BIGINT UNSIGNED NOT NULL,</w:t>
-      </w:r>
-    </w:p>
-    <w:p>
-      <w:pPr>
-        <w:tabs>
-          <w:tab w:val="left" w:pos="7462"/>
-        </w:tabs>
-      </w:pPr>
-      <w:r>
-        <w:t>`role` ENUM('</w:t>
-      </w:r>
-      <w:proofErr w:type="spellStart"/>
-      <w:r>
-        <w:t>member</w:t>
-      </w:r>
-      <w:proofErr w:type="spellEnd"/>
-      <w:r>
-        <w:t>','</w:t>
-      </w:r>
-      <w:proofErr w:type="spellStart"/>
-      <w:r>
-        <w:t>admin</w:t>
-      </w:r>
-      <w:proofErr w:type="spellEnd"/>
-      <w:r>
-        <w:t>') NOT NULL DEFAULT '</w:t>
-      </w:r>
-      <w:proofErr w:type="spellStart"/>
-      <w:r>
-        <w:t>member</w:t>
-      </w:r>
-      <w:proofErr w:type="spellEnd"/>
-      <w:r>
-        <w:t>',</w:t>
-      </w:r>
-    </w:p>
-    <w:p>
-      <w:pPr>
-        <w:tabs>
-          <w:tab w:val="left" w:pos="7462"/>
-        </w:tabs>
-      </w:pPr>
-      <w:r>
-        <w:t>`</w:t>
-      </w:r>
-      <w:proofErr w:type="spellStart"/>
-      <w:r>
-        <w:t>is_owner</w:t>
-      </w:r>
-      <w:proofErr w:type="spellEnd"/>
-      <w:r>
-        <w:t xml:space="preserve">` BOOLEAN NOT NULL DEFAULT FALSE, -- </w:t>
-      </w:r>
-      <w:proofErr w:type="spellStart"/>
-      <w:r>
-        <w:t>true</w:t>
-      </w:r>
-      <w:proofErr w:type="spellEnd"/>
-      <w:r>
-        <w:t xml:space="preserve"> apenas para o criador (admin absoluto)</w:t>
       </w:r>
     </w:p>
     <w:p>
@@ -1429,6 +1335,76 @@
       </w:r>
       <w:proofErr w:type="spellStart"/>
       <w:r>
+        <w:t>user_id</w:t>
+      </w:r>
+      <w:proofErr w:type="spellEnd"/>
+      <w:r>
+        <w:t>` BIGINT UNSIGNED NOT NULL,</w:t>
+      </w:r>
+    </w:p>
+    <w:p>
+      <w:pPr>
+        <w:tabs>
+          <w:tab w:val="left" w:pos="7462"/>
+        </w:tabs>
+      </w:pPr>
+      <w:r>
+        <w:t>`role` ENUM('</w:t>
+      </w:r>
+      <w:proofErr w:type="spellStart"/>
+      <w:r>
+        <w:t>member</w:t>
+      </w:r>
+      <w:proofErr w:type="spellEnd"/>
+      <w:r>
+        <w:t>','admin') NOT NULL DEFAULT '</w:t>
+      </w:r>
+      <w:proofErr w:type="spellStart"/>
+      <w:r>
+        <w:t>member</w:t>
+      </w:r>
+      <w:proofErr w:type="spellEnd"/>
+      <w:r>
+        <w:t>',</w:t>
+      </w:r>
+    </w:p>
+    <w:p>
+      <w:pPr>
+        <w:tabs>
+          <w:tab w:val="left" w:pos="7462"/>
+        </w:tabs>
+      </w:pPr>
+      <w:r>
+        <w:t>`</w:t>
+      </w:r>
+      <w:proofErr w:type="spellStart"/>
+      <w:r>
+        <w:t>is_owner</w:t>
+      </w:r>
+      <w:proofErr w:type="spellEnd"/>
+      <w:r>
+        <w:t xml:space="preserve">` BOOLEAN NOT NULL DEFAULT FALSE, -- </w:t>
+      </w:r>
+      <w:proofErr w:type="spellStart"/>
+      <w:r>
+        <w:t>true</w:t>
+      </w:r>
+      <w:proofErr w:type="spellEnd"/>
+      <w:r>
+        <w:t xml:space="preserve"> apenas para o criador (admin absoluto)</w:t>
+      </w:r>
+    </w:p>
+    <w:p>
+      <w:pPr>
+        <w:tabs>
+          <w:tab w:val="left" w:pos="7462"/>
+        </w:tabs>
+      </w:pPr>
+      <w:r>
+        <w:t>`</w:t>
+      </w:r>
+      <w:proofErr w:type="spellStart"/>
+      <w:r>
         <w:t>joined_at</w:t>
       </w:r>
       <w:proofErr w:type="spellEnd"/>
@@ -1832,6 +1808,7 @@
         </w:tabs>
       </w:pPr>
       <w:r>
+        <w:lastRenderedPageBreak/>
         <w:t>CREATE INDEX `</w:t>
       </w:r>
       <w:proofErr w:type="spellStart"/>
@@ -1848,14 +1825,9 @@
       </w:r>
       <w:proofErr w:type="spellEnd"/>
       <w:r>
-        <w:t>` (`family_id</w:t>
-      </w:r>
-      <w:proofErr w:type="gramStart"/>
-      <w:r>
-        <w:t>`,`</w:t>
-      </w:r>
-      <w:proofErr w:type="spellStart"/>
-      <w:proofErr w:type="gramEnd"/>
+        <w:t>` (`family_id`,`</w:t>
+      </w:r>
+      <w:proofErr w:type="spellStart"/>
       <w:r>
         <w:t>due_date</w:t>
       </w:r>
@@ -1890,12 +1862,10 @@
         <w:pStyle w:val="NormalWeb"/>
       </w:pPr>
       <w:proofErr w:type="spellStart"/>
-      <w:proofErr w:type="gramStart"/>
       <w:r>
         <w:t>docker</w:t>
       </w:r>
       <w:proofErr w:type="spellEnd"/>
-      <w:proofErr w:type="gramEnd"/>
       <w:r>
         <w:t xml:space="preserve"> </w:t>
       </w:r>
@@ -1929,64 +1899,248 @@
       </w:r>
       <w:proofErr w:type="spellEnd"/>
       <w:r>
-        <w:t xml:space="preserve"> -e MYSQL_PASSWORD=homi1828adm</w:t>
-      </w:r>
+        <w:t xml:space="preserve"> -e MYSQL_PASSWORD=homi1828adm -e MYSQL_DATABASE=</w:t>
+      </w:r>
+      <w:proofErr w:type="spellStart"/>
+      <w:r>
+        <w:t>homiAppDB</w:t>
+      </w:r>
+      <w:proofErr w:type="spellEnd"/>
+      <w:r>
+        <w:t xml:space="preserve"> --network </w:t>
+      </w:r>
+      <w:proofErr w:type="spellStart"/>
+      <w:r>
+        <w:t>Homi</w:t>
+      </w:r>
+      <w:proofErr w:type="spellEnd"/>
+      <w:r>
+        <w:t>-App -p 3307:3306 -d mysql:8.0</w:t>
+      </w:r>
+    </w:p>
+    <w:p>
+      <w:pPr>
+        <w:tabs>
+          <w:tab w:val="left" w:pos="7462"/>
+        </w:tabs>
+      </w:pPr>
+    </w:p>
+    <w:p>
+      <w:pPr>
+        <w:tabs>
+          <w:tab w:val="left" w:pos="7462"/>
+        </w:tabs>
+      </w:pPr>
+      <w:r>
+        <w:t xml:space="preserve">Criar e exportar um volume: </w:t>
+      </w:r>
+    </w:p>
+    <w:p>
+      <w:pPr>
+        <w:tabs>
+          <w:tab w:val="left" w:pos="7462"/>
+        </w:tabs>
+      </w:pPr>
+      <w:proofErr w:type="spellStart"/>
+      <w:r>
+        <w:t>docker</w:t>
+      </w:r>
+      <w:proofErr w:type="spellEnd"/>
       <w:r>
         <w:t xml:space="preserve"> </w:t>
       </w:r>
-      <w:r>
-        <w:t>-e MYSQL_DATABASE=</w:t>
-      </w:r>
-      <w:proofErr w:type="spellStart"/>
-      <w:r>
-        <w:t>homiAppDB</w:t>
-      </w:r>
-      <w:proofErr w:type="spellEnd"/>
-      <w:r>
-        <w:t xml:space="preserve"> --network </w:t>
-      </w:r>
-      <w:proofErr w:type="spellStart"/>
-      <w:r>
-        <w:t>Homi-App</w:t>
-      </w:r>
-      <w:proofErr w:type="spellEnd"/>
-      <w:r>
-        <w:t xml:space="preserve"> -p 3307:3306 </w:t>
-      </w:r>
-      <w:r>
-        <w:t>-d mysql:8.0</w:t>
-      </w:r>
-    </w:p>
-    <w:p>
-      <w:pPr>
-        <w:tabs>
-          <w:tab w:val="left" w:pos="7462"/>
-        </w:tabs>
-      </w:pPr>
-    </w:p>
-    <w:p>
-      <w:pPr>
-        <w:tabs>
-          <w:tab w:val="left" w:pos="7462"/>
-        </w:tabs>
-      </w:pPr>
-      <w:r>
-        <w:t xml:space="preserve">Criar e exportar um volume: </w:t>
-      </w:r>
-    </w:p>
-    <w:p>
-      <w:pPr>
-        <w:tabs>
-          <w:tab w:val="left" w:pos="7462"/>
-        </w:tabs>
-      </w:pPr>
-      <w:proofErr w:type="spellStart"/>
-      <w:proofErr w:type="gramStart"/>
+      <w:proofErr w:type="spellStart"/>
+      <w:r>
+        <w:t>run</w:t>
+      </w:r>
+      <w:proofErr w:type="spellEnd"/>
+      <w:r>
+        <w:t xml:space="preserve"> --</w:t>
+      </w:r>
+      <w:proofErr w:type="spellStart"/>
+      <w:r>
+        <w:t>rm</w:t>
+      </w:r>
+      <w:proofErr w:type="spellEnd"/>
+      <w:r>
+        <w:t xml:space="preserve"> `</w:t>
+      </w:r>
+    </w:p>
+    <w:p>
+      <w:pPr>
+        <w:tabs>
+          <w:tab w:val="left" w:pos="7462"/>
+        </w:tabs>
+      </w:pPr>
+      <w:r>
+        <w:t xml:space="preserve">&gt;&gt;   -v </w:t>
+      </w:r>
+      <w:proofErr w:type="spellStart"/>
+      <w:r>
+        <w:t>homi</w:t>
+      </w:r>
+      <w:proofErr w:type="spellEnd"/>
+      <w:r>
+        <w:t>-</w:t>
+      </w:r>
+      <w:proofErr w:type="spellStart"/>
+      <w:r>
+        <w:t>db</w:t>
+      </w:r>
+      <w:proofErr w:type="spellEnd"/>
+      <w:r>
+        <w:t>-data:/data `</w:t>
+      </w:r>
+    </w:p>
+    <w:p>
+      <w:pPr>
+        <w:tabs>
+          <w:tab w:val="left" w:pos="7462"/>
+        </w:tabs>
+      </w:pPr>
+      <w:r>
+        <w:t>&gt;&gt;   -v ${PWD}:/backup `</w:t>
+      </w:r>
+    </w:p>
+    <w:p>
+      <w:pPr>
+        <w:tabs>
+          <w:tab w:val="left" w:pos="7462"/>
+        </w:tabs>
+      </w:pPr>
+      <w:r>
+        <w:t xml:space="preserve">&gt;&gt;   </w:t>
+      </w:r>
+      <w:proofErr w:type="spellStart"/>
+      <w:r>
+        <w:t>busybox</w:t>
+      </w:r>
+      <w:proofErr w:type="spellEnd"/>
+      <w:r>
+        <w:t xml:space="preserve"> `</w:t>
+      </w:r>
+    </w:p>
+    <w:p>
+      <w:pPr>
+        <w:tabs>
+          <w:tab w:val="left" w:pos="7462"/>
+        </w:tabs>
+      </w:pPr>
+      <w:r>
+        <w:t xml:space="preserve">&gt;&gt;   </w:t>
+      </w:r>
+      <w:proofErr w:type="spellStart"/>
+      <w:r>
+        <w:t>tar</w:t>
+      </w:r>
+      <w:proofErr w:type="spellEnd"/>
+      <w:r>
+        <w:t xml:space="preserve"> </w:t>
+      </w:r>
+      <w:proofErr w:type="spellStart"/>
+      <w:r>
+        <w:t>cvf</w:t>
+      </w:r>
+      <w:proofErr w:type="spellEnd"/>
+      <w:r>
+        <w:t xml:space="preserve"> /backup/homi-db.tar /data</w:t>
+      </w:r>
+    </w:p>
+    <w:p>
+      <w:pPr>
+        <w:tabs>
+          <w:tab w:val="left" w:pos="7462"/>
+        </w:tabs>
+      </w:pPr>
+      <w:proofErr w:type="spellStart"/>
+      <w:r>
+        <w:t>tar</w:t>
+      </w:r>
+      <w:proofErr w:type="spellEnd"/>
+      <w:r>
+        <w:t xml:space="preserve">: </w:t>
+      </w:r>
+      <w:proofErr w:type="spellStart"/>
+      <w:r>
+        <w:t>removing</w:t>
+      </w:r>
+      <w:proofErr w:type="spellEnd"/>
+      <w:r>
+        <w:t xml:space="preserve"> </w:t>
+      </w:r>
+      <w:proofErr w:type="spellStart"/>
+      <w:r>
+        <w:t>leading</w:t>
+      </w:r>
+      <w:proofErr w:type="spellEnd"/>
+      <w:r>
+        <w:t xml:space="preserve"> '/' </w:t>
+      </w:r>
+      <w:proofErr w:type="spellStart"/>
+      <w:r>
+        <w:t>from</w:t>
+      </w:r>
+      <w:proofErr w:type="spellEnd"/>
+      <w:r>
+        <w:t xml:space="preserve"> </w:t>
+      </w:r>
+      <w:proofErr w:type="spellStart"/>
+      <w:r>
+        <w:t>member</w:t>
+      </w:r>
+      <w:proofErr w:type="spellEnd"/>
+      <w:r>
+        <w:t xml:space="preserve"> </w:t>
+      </w:r>
+      <w:proofErr w:type="spellStart"/>
+      <w:r>
+        <w:t>names</w:t>
+      </w:r>
+      <w:proofErr w:type="spellEnd"/>
+    </w:p>
+    <w:p>
+      <w:pPr>
+        <w:tabs>
+          <w:tab w:val="left" w:pos="7462"/>
+        </w:tabs>
+      </w:pPr>
+    </w:p>
+    <w:p>
+      <w:pPr>
+        <w:tabs>
+          <w:tab w:val="left" w:pos="7462"/>
+        </w:tabs>
+      </w:pPr>
+      <w:r>
+        <w:t xml:space="preserve">restaurar o volume em outra </w:t>
+      </w:r>
+      <w:proofErr w:type="spellStart"/>
+      <w:r>
+        <w:t>maquina</w:t>
+      </w:r>
+      <w:proofErr w:type="spellEnd"/>
+      <w:r>
+        <w:t>:</w:t>
+      </w:r>
+    </w:p>
+    <w:p>
+      <w:pPr>
+        <w:tabs>
+          <w:tab w:val="left" w:pos="7462"/>
+        </w:tabs>
+      </w:pPr>
+    </w:p>
+    <w:p>
+      <w:pPr>
+        <w:tabs>
+          <w:tab w:val="left" w:pos="7462"/>
+        </w:tabs>
+      </w:pPr>
+      <w:proofErr w:type="spellStart"/>
       <w:r>
         <w:t>docker</w:t>
       </w:r>
       <w:proofErr w:type="spellEnd"/>
-      <w:proofErr w:type="gramEnd"/>
       <w:r>
         <w:t xml:space="preserve"> </w:t>
       </w:r>
@@ -2014,7 +2168,7 @@
         </w:tabs>
       </w:pPr>
       <w:r>
-        <w:t xml:space="preserve">&gt;&gt;   -v </w:t>
+        <w:t xml:space="preserve">  -v </w:t>
       </w:r>
       <w:proofErr w:type="spellStart"/>
       <w:r>
@@ -2040,17 +2194,17 @@
         </w:tabs>
       </w:pPr>
       <w:r>
-        <w:t>&gt;&gt;   -v ${PWD}:/backup `</w:t>
-      </w:r>
-    </w:p>
-    <w:p>
-      <w:pPr>
-        <w:tabs>
-          <w:tab w:val="left" w:pos="7462"/>
-        </w:tabs>
-      </w:pPr>
-      <w:r>
-        <w:t xml:space="preserve">&gt;&gt;   </w:t>
+        <w:t xml:space="preserve">  -v ${PWD}:/backup `</w:t>
+      </w:r>
+    </w:p>
+    <w:p>
+      <w:pPr>
+        <w:tabs>
+          <w:tab w:val="left" w:pos="7462"/>
+        </w:tabs>
+      </w:pPr>
+      <w:r>
+        <w:t xml:space="preserve">  </w:t>
       </w:r>
       <w:proofErr w:type="spellStart"/>
       <w:r>
@@ -2068,7 +2222,7 @@
         </w:tabs>
       </w:pPr>
       <w:r>
-        <w:t xml:space="preserve">&gt;&gt;   </w:t>
+        <w:t xml:space="preserve">  </w:t>
       </w:r>
       <w:proofErr w:type="spellStart"/>
       <w:r>
@@ -2080,238 +2234,143 @@
       </w:r>
       <w:proofErr w:type="spellStart"/>
       <w:r>
-        <w:t>cvf</w:t>
-      </w:r>
-      <w:proofErr w:type="spellEnd"/>
-      <w:r>
-        <w:t xml:space="preserve"> /backup/homi-db.tar /data</w:t>
-      </w:r>
-    </w:p>
-    <w:p>
-      <w:pPr>
-        <w:tabs>
-          <w:tab w:val="left" w:pos="7462"/>
-        </w:tabs>
-      </w:pPr>
-      <w:proofErr w:type="spellStart"/>
-      <w:proofErr w:type="gramStart"/>
-      <w:r>
-        <w:t>tar</w:t>
-      </w:r>
-      <w:proofErr w:type="spellEnd"/>
-      <w:proofErr w:type="gramEnd"/>
-      <w:r>
-        <w:t xml:space="preserve">: </w:t>
-      </w:r>
-      <w:proofErr w:type="spellStart"/>
-      <w:r>
-        <w:t>removing</w:t>
-      </w:r>
-      <w:proofErr w:type="spellEnd"/>
-      <w:r>
-        <w:t xml:space="preserve"> </w:t>
-      </w:r>
-      <w:proofErr w:type="spellStart"/>
-      <w:r>
-        <w:t>leading</w:t>
-      </w:r>
-      <w:proofErr w:type="spellEnd"/>
-      <w:r>
-        <w:t xml:space="preserve"> '/' </w:t>
-      </w:r>
-      <w:proofErr w:type="spellStart"/>
-      <w:r>
-        <w:t>from</w:t>
-      </w:r>
-      <w:proofErr w:type="spellEnd"/>
-      <w:r>
-        <w:t xml:space="preserve"> </w:t>
-      </w:r>
-      <w:proofErr w:type="spellStart"/>
-      <w:r>
-        <w:t>member</w:t>
-      </w:r>
-      <w:proofErr w:type="spellEnd"/>
-      <w:r>
-        <w:t xml:space="preserve"> </w:t>
-      </w:r>
-      <w:proofErr w:type="spellStart"/>
-      <w:r>
-        <w:t>names</w:t>
-      </w:r>
-      <w:proofErr w:type="spellEnd"/>
-    </w:p>
-    <w:p>
-      <w:pPr>
-        <w:tabs>
-          <w:tab w:val="left" w:pos="7462"/>
-        </w:tabs>
-      </w:pPr>
-    </w:p>
-    <w:p>
-      <w:pPr>
-        <w:tabs>
-          <w:tab w:val="left" w:pos="7462"/>
-        </w:tabs>
-      </w:pPr>
-      <w:proofErr w:type="gramStart"/>
-      <w:r>
-        <w:t>restaurar</w:t>
-      </w:r>
-      <w:proofErr w:type="gramEnd"/>
-      <w:r>
-        <w:t xml:space="preserve"> o volume em outra </w:t>
-      </w:r>
-      <w:proofErr w:type="spellStart"/>
-      <w:r>
-        <w:t>maquina</w:t>
-      </w:r>
-      <w:proofErr w:type="spellEnd"/>
-      <w:r>
-        <w:t>:</w:t>
-      </w:r>
-    </w:p>
-    <w:p>
-      <w:pPr>
-        <w:tabs>
-          <w:tab w:val="left" w:pos="7462"/>
-        </w:tabs>
-      </w:pPr>
-    </w:p>
-    <w:p>
-      <w:pPr>
-        <w:tabs>
-          <w:tab w:val="left" w:pos="7462"/>
-        </w:tabs>
-      </w:pPr>
-      <w:proofErr w:type="spellStart"/>
-      <w:proofErr w:type="gramStart"/>
-      <w:r>
-        <w:t>docker</w:t>
-      </w:r>
-      <w:proofErr w:type="spellEnd"/>
-      <w:proofErr w:type="gramEnd"/>
-      <w:r>
-        <w:t xml:space="preserve"> </w:t>
-      </w:r>
-      <w:proofErr w:type="spellStart"/>
-      <w:r>
-        <w:t>run</w:t>
-      </w:r>
-      <w:proofErr w:type="spellEnd"/>
-      <w:r>
-        <w:t xml:space="preserve"> --</w:t>
-      </w:r>
-      <w:proofErr w:type="spellStart"/>
-      <w:r>
-        <w:t>rm</w:t>
-      </w:r>
-      <w:proofErr w:type="spellEnd"/>
-      <w:r>
-        <w:t xml:space="preserve"> `</w:t>
-      </w:r>
-    </w:p>
-    <w:p>
-      <w:pPr>
-        <w:tabs>
-          <w:tab w:val="left" w:pos="7462"/>
-        </w:tabs>
-      </w:pPr>
-      <w:r>
-        <w:t xml:space="preserve">  -</w:t>
-      </w:r>
-      <w:proofErr w:type="gramStart"/>
-      <w:r>
-        <w:t>v</w:t>
-      </w:r>
-      <w:proofErr w:type="gramEnd"/>
-      <w:r>
-        <w:t xml:space="preserve"> </w:t>
-      </w:r>
-      <w:proofErr w:type="spellStart"/>
-      <w:r>
-        <w:t>homi</w:t>
-      </w:r>
-      <w:proofErr w:type="spellEnd"/>
-      <w:r>
-        <w:t>-</w:t>
-      </w:r>
-      <w:proofErr w:type="spellStart"/>
-      <w:r>
-        <w:t>db</w:t>
-      </w:r>
-      <w:proofErr w:type="spellEnd"/>
-      <w:r>
-        <w:t>-data:/data `</w:t>
-      </w:r>
-    </w:p>
-    <w:p>
-      <w:pPr>
-        <w:tabs>
-          <w:tab w:val="left" w:pos="7462"/>
-        </w:tabs>
-      </w:pPr>
-      <w:r>
-        <w:t xml:space="preserve">  -</w:t>
-      </w:r>
-      <w:proofErr w:type="gramStart"/>
-      <w:r>
-        <w:t>v</w:t>
-      </w:r>
-      <w:proofErr w:type="gramEnd"/>
-      <w:r>
-        <w:t xml:space="preserve"> ${PWD}:/backup `</w:t>
-      </w:r>
-    </w:p>
-    <w:p>
-      <w:pPr>
-        <w:tabs>
-          <w:tab w:val="left" w:pos="7462"/>
-        </w:tabs>
-      </w:pPr>
-      <w:r>
-        <w:t xml:space="preserve">  </w:t>
-      </w:r>
-      <w:proofErr w:type="spellStart"/>
-      <w:proofErr w:type="gramStart"/>
-      <w:r>
-        <w:t>busybox</w:t>
-      </w:r>
-      <w:proofErr w:type="spellEnd"/>
-      <w:proofErr w:type="gramEnd"/>
-      <w:r>
-        <w:t xml:space="preserve"> `</w:t>
-      </w:r>
-    </w:p>
-    <w:p>
-      <w:pPr>
-        <w:tabs>
-          <w:tab w:val="left" w:pos="7462"/>
-        </w:tabs>
-      </w:pPr>
-      <w:r>
-        <w:t xml:space="preserve">  </w:t>
-      </w:r>
-      <w:proofErr w:type="spellStart"/>
-      <w:proofErr w:type="gramStart"/>
-      <w:r>
-        <w:t>tar</w:t>
-      </w:r>
-      <w:proofErr w:type="spellEnd"/>
-      <w:proofErr w:type="gramEnd"/>
-      <w:r>
-        <w:t xml:space="preserve"> </w:t>
-      </w:r>
-      <w:proofErr w:type="spellStart"/>
-      <w:r>
         <w:t>xvf</w:t>
       </w:r>
       <w:proofErr w:type="spellEnd"/>
       <w:r>
         <w:t xml:space="preserve"> /backup/homi-db.tar -C /</w:t>
       </w:r>
-      <w:bookmarkStart w:id="0" w:name="_GoBack"/>
-      <w:bookmarkEnd w:id="0"/>
+    </w:p>
+    <w:p>
+      <w:pPr>
+        <w:tabs>
+          <w:tab w:val="left" w:pos="7462"/>
+        </w:tabs>
+      </w:pPr>
+    </w:p>
+    <w:p>
+      <w:pPr>
+        <w:tabs>
+          <w:tab w:val="left" w:pos="7462"/>
+        </w:tabs>
+      </w:pPr>
+    </w:p>
+    <w:p>
+      <w:pPr>
+        <w:tabs>
+          <w:tab w:val="left" w:pos="7462"/>
+        </w:tabs>
+      </w:pPr>
+    </w:p>
+    <w:p>
+      <w:pPr>
+        <w:tabs>
+          <w:tab w:val="left" w:pos="7462"/>
+        </w:tabs>
+      </w:pPr>
+    </w:p>
+    <w:p>
+      <w:pPr>
+        <w:tabs>
+          <w:tab w:val="left" w:pos="7462"/>
+        </w:tabs>
+      </w:pPr>
+    </w:p>
+    <w:p>
+      <w:pPr>
+        <w:tabs>
+          <w:tab w:val="left" w:pos="7462"/>
+        </w:tabs>
+      </w:pPr>
+      <w:r>
+        <w:rPr>
+          <w:noProof/>
+        </w:rPr>
+        <w:lastRenderedPageBreak/>
+        <w:drawing>
+          <wp:inline distT="0" distB="0" distL="0" distR="0" wp14:anchorId="72B97DE8" wp14:editId="011B5D29">
+            <wp:extent cx="5400040" cy="6071235"/>
+            <wp:effectExtent l="0" t="0" r="0" b="5715"/>
+            <wp:docPr id="1258696248" name="Imagem 1" descr="Interface gráfica do usuário, Texto&#10;&#10;O conteúdo gerado por IA pode estar incorreto."/>
+            <wp:cNvGraphicFramePr>
+              <a:graphicFrameLocks xmlns:a="http://schemas.openxmlformats.org/drawingml/2006/main" noChangeAspect="1"/>
+            </wp:cNvGraphicFramePr>
+            <a:graphic xmlns:a="http://schemas.openxmlformats.org/drawingml/2006/main">
+              <a:graphicData uri="http://schemas.openxmlformats.org/drawingml/2006/picture">
+                <pic:pic xmlns:pic="http://schemas.openxmlformats.org/drawingml/2006/picture">
+                  <pic:nvPicPr>
+                    <pic:cNvPr id="1258696248" name="Imagem 1" descr="Interface gráfica do usuário, Texto&#10;&#10;O conteúdo gerado por IA pode estar incorreto."/>
+                    <pic:cNvPicPr/>
+                  </pic:nvPicPr>
+                  <pic:blipFill>
+                    <a:blip r:embed="rId8"/>
+                    <a:stretch>
+                      <a:fillRect/>
+                    </a:stretch>
+                  </pic:blipFill>
+                  <pic:spPr>
+                    <a:xfrm>
+                      <a:off x="0" y="0"/>
+                      <a:ext cx="5400040" cy="6071235"/>
+                    </a:xfrm>
+                    <a:prstGeom prst="rect">
+                      <a:avLst/>
+                    </a:prstGeom>
+                  </pic:spPr>
+                </pic:pic>
+              </a:graphicData>
+            </a:graphic>
+          </wp:inline>
+        </w:drawing>
+      </w:r>
+    </w:p>
+    <w:p>
+      <w:pPr>
+        <w:tabs>
+          <w:tab w:val="left" w:pos="7462"/>
+        </w:tabs>
+      </w:pPr>
+      <w:r>
+        <w:rPr>
+          <w:noProof/>
+        </w:rPr>
+        <w:lastRenderedPageBreak/>
+        <w:drawing>
+          <wp:inline distT="0" distB="0" distL="0" distR="0" wp14:anchorId="0E8762A4" wp14:editId="7F9D0F3E">
+            <wp:extent cx="5400040" cy="6118225"/>
+            <wp:effectExtent l="0" t="0" r="0" b="0"/>
+            <wp:docPr id="390370150" name="Imagem 1"/>
+            <wp:cNvGraphicFramePr>
+              <a:graphicFrameLocks xmlns:a="http://schemas.openxmlformats.org/drawingml/2006/main" noChangeAspect="1"/>
+            </wp:cNvGraphicFramePr>
+            <a:graphic xmlns:a="http://schemas.openxmlformats.org/drawingml/2006/main">
+              <a:graphicData uri="http://schemas.openxmlformats.org/drawingml/2006/picture">
+                <pic:pic xmlns:pic="http://schemas.openxmlformats.org/drawingml/2006/picture">
+                  <pic:nvPicPr>
+                    <pic:cNvPr id="390370150" name=""/>
+                    <pic:cNvPicPr/>
+                  </pic:nvPicPr>
+                  <pic:blipFill>
+                    <a:blip r:embed="rId9"/>
+                    <a:stretch>
+                      <a:fillRect/>
+                    </a:stretch>
+                  </pic:blipFill>
+                  <pic:spPr>
+                    <a:xfrm>
+                      <a:off x="0" y="0"/>
+                      <a:ext cx="5400040" cy="6118225"/>
+                    </a:xfrm>
+                    <a:prstGeom prst="rect">
+                      <a:avLst/>
+                    </a:prstGeom>
+                  </pic:spPr>
+                </pic:pic>
+              </a:graphicData>
+            </a:graphic>
+          </wp:inline>
+        </w:drawing>
+      </w:r>
     </w:p>
     <w:sectPr>
       <w:pgSz w:w="11906" w:h="16838"/>
@@ -2324,7 +2383,7 @@
 </file>
 
 <file path=word/numbering.xml><?xml version="1.0" encoding="utf-8"?>
-<w:numbering xmlns:wpc="http://schemas.microsoft.com/office/word/2010/wordprocessingCanvas" xmlns:cx="http://schemas.microsoft.com/office/drawing/2014/chartex" xmlns:mc="http://schemas.openxmlformats.org/markup-compatibility/2006" xmlns:o="urn:schemas-microsoft-com:office:office" xmlns:r="http://schemas.openxmlformats.org/officeDocument/2006/relationships" xmlns:m="http://schemas.openxmlformats.org/officeDocument/2006/math" xmlns:v="urn:schemas-microsoft-com:vml" xmlns:wp14="http://schemas.microsoft.com/office/word/2010/wordprocessingDrawing" xmlns:wp="http://schemas.openxmlformats.org/drawingml/2006/wordprocessingDrawing" xmlns:w10="urn:schemas-microsoft-com:office:word" xmlns:w="http://schemas.openxmlformats.org/wordprocessingml/2006/main" xmlns:w14="http://schemas.microsoft.com/office/word/2010/wordml" xmlns:w15="http://schemas.microsoft.com/office/word/2012/wordml" xmlns:w16se="http://schemas.microsoft.com/office/word/2015/wordml/symex" xmlns:wpg="http://schemas.microsoft.com/office/word/2010/wordprocessingGroup" xmlns:wpi="http://schemas.microsoft.com/office/word/2010/wordprocessingInk" xmlns:wne="http://schemas.microsoft.com/office/word/2006/wordml" xmlns:wps="http://schemas.microsoft.com/office/word/2010/wordprocessingShape" mc:Ignorable="w14 w15 w16se wp14">
+<w:numbering xmlns:wpc="http://schemas.microsoft.com/office/word/2010/wordprocessingCanvas" xmlns:cx="http://schemas.microsoft.com/office/drawing/2014/chartex" xmlns:cx1="http://schemas.microsoft.com/office/drawing/2015/9/8/chartex" xmlns:cx2="http://schemas.microsoft.com/office/drawing/2015/10/21/chartex" xmlns:cx3="http://schemas.microsoft.com/office/drawing/2016/5/9/chartex" xmlns:cx4="http://schemas.microsoft.com/office/drawing/2016/5/10/chartex" xmlns:cx5="http://schemas.microsoft.com/office/drawing/2016/5/11/chartex" xmlns:cx6="http://schemas.microsoft.com/office/drawing/2016/5/12/chartex" xmlns:cx7="http://schemas.microsoft.com/office/drawing/2016/5/13/chartex" xmlns:cx8="http://schemas.microsoft.com/office/drawing/2016/5/14/chartex" xmlns:mc="http://schemas.openxmlformats.org/markup-compatibility/2006" xmlns:aink="http://schemas.microsoft.com/office/drawing/2016/ink" xmlns:am3d="http://schemas.microsoft.com/office/drawing/2017/model3d" xmlns:o="urn:schemas-microsoft-com:office:office" xmlns:oel="http://schemas.microsoft.com/office/2019/extlst" xmlns:r="http://schemas.openxmlformats.org/officeDocument/2006/relationships" xmlns:m="http://schemas.openxmlformats.org/officeDocument/2006/math" xmlns:v="urn:schemas-microsoft-com:vml" xmlns:wp14="http://schemas.microsoft.com/office/word/2010/wordprocessingDrawing" xmlns:wp="http://schemas.openxmlformats.org/drawingml/2006/wordprocessingDrawing" xmlns:w10="urn:schemas-microsoft-com:office:word" xmlns:w="http://schemas.openxmlformats.org/wordprocessingml/2006/main" xmlns:w14="http://schemas.microsoft.com/office/word/2010/wordml" xmlns:w15="http://schemas.microsoft.com/office/word/2012/wordml" xmlns:w16cex="http://schemas.microsoft.com/office/word/2018/wordml/cex" xmlns:w16cid="http://schemas.microsoft.com/office/word/2016/wordml/cid" xmlns:w16="http://schemas.microsoft.com/office/word/2018/wordml" xmlns:w16du="http://schemas.microsoft.com/office/word/2023/wordml/word16du" xmlns:w16sdtdh="http://schemas.microsoft.com/office/word/2020/wordml/sdtdatahash" xmlns:w16sdtfl="http://schemas.microsoft.com/office/word/2024/wordml/sdtformatlock" xmlns:w16se="http://schemas.microsoft.com/office/word/2015/wordml/symex" xmlns:wpg="http://schemas.microsoft.com/office/word/2010/wordprocessingGroup" xmlns:wpi="http://schemas.microsoft.com/office/word/2010/wordprocessingInk" xmlns:wne="http://schemas.microsoft.com/office/word/2006/wordml" xmlns:wps="http://schemas.microsoft.com/office/word/2010/wordprocessingShape" mc:Ignorable="w14 w15 w16se w16cid w16 w16cex w16sdtdh w16sdtfl w16du wp14">
   <w:abstractNum w:abstractNumId="0" w15:restartNumberingAfterBreak="0">
     <w:nsid w:val="15936A7D"/>
     <w:multiLevelType w:val="hybridMultilevel"/>
@@ -3491,41 +3550,41 @@
       </w:rPr>
     </w:lvl>
   </w:abstractNum>
-  <w:num w:numId="1">
+  <w:num w:numId="1" w16cid:durableId="1104033088">
     <w:abstractNumId w:val="8"/>
   </w:num>
-  <w:num w:numId="2">
+  <w:num w:numId="2" w16cid:durableId="1004628425">
     <w:abstractNumId w:val="4"/>
   </w:num>
-  <w:num w:numId="3">
+  <w:num w:numId="3" w16cid:durableId="886573608">
     <w:abstractNumId w:val="5"/>
   </w:num>
-  <w:num w:numId="4">
+  <w:num w:numId="4" w16cid:durableId="1680933006">
     <w:abstractNumId w:val="7"/>
   </w:num>
-  <w:num w:numId="5">
+  <w:num w:numId="5" w16cid:durableId="425618349">
     <w:abstractNumId w:val="1"/>
   </w:num>
-  <w:num w:numId="6">
+  <w:num w:numId="6" w16cid:durableId="508371052">
     <w:abstractNumId w:val="2"/>
   </w:num>
-  <w:num w:numId="7">
+  <w:num w:numId="7" w16cid:durableId="1844322855">
     <w:abstractNumId w:val="9"/>
   </w:num>
-  <w:num w:numId="8">
+  <w:num w:numId="8" w16cid:durableId="653217507">
     <w:abstractNumId w:val="0"/>
   </w:num>
-  <w:num w:numId="9">
+  <w:num w:numId="9" w16cid:durableId="971981751">
     <w:abstractNumId w:val="6"/>
   </w:num>
-  <w:num w:numId="10">
+  <w:num w:numId="10" w16cid:durableId="612904844">
     <w:abstractNumId w:val="3"/>
   </w:num>
 </w:numbering>
 </file>
 
 <file path=word/styles.xml><?xml version="1.0" encoding="utf-8"?>
-<w:styles xmlns:mc="http://schemas.openxmlformats.org/markup-compatibility/2006" xmlns:r="http://schemas.openxmlformats.org/officeDocument/2006/relationships" xmlns:w="http://schemas.openxmlformats.org/wordprocessingml/2006/main" xmlns:w14="http://schemas.microsoft.com/office/word/2010/wordml" xmlns:w15="http://schemas.microsoft.com/office/word/2012/wordml" xmlns:w16se="http://schemas.microsoft.com/office/word/2015/wordml/symex" mc:Ignorable="w14 w15 w16se">
+<w:styles xmlns:mc="http://schemas.openxmlformats.org/markup-compatibility/2006" xmlns:r="http://schemas.openxmlformats.org/officeDocument/2006/relationships" xmlns:w="http://schemas.openxmlformats.org/wordprocessingml/2006/main" xmlns:w14="http://schemas.microsoft.com/office/word/2010/wordml" xmlns:w15="http://schemas.microsoft.com/office/word/2012/wordml" xmlns:w16cex="http://schemas.microsoft.com/office/word/2018/wordml/cex" xmlns:w16cid="http://schemas.microsoft.com/office/word/2016/wordml/cid" xmlns:w16="http://schemas.microsoft.com/office/word/2018/wordml" xmlns:w16du="http://schemas.microsoft.com/office/word/2023/wordml/word16du" xmlns:w16sdtdh="http://schemas.microsoft.com/office/word/2020/wordml/sdtdatahash" xmlns:w16sdtfl="http://schemas.microsoft.com/office/word/2024/wordml/sdtformatlock" xmlns:w16se="http://schemas.microsoft.com/office/word/2015/wordml/symex" mc:Ignorable="w14 w15 w16se w16cid w16 w16cex w16sdtdh w16sdtfl w16du">
   <w:docDefaults>
     <w:rPrDefault>
       <w:rPr>
@@ -3543,7 +3602,7 @@
       </w:pPr>
     </w:pPrDefault>
   </w:docDefaults>
-  <w:latentStyles w:defLockedState="0" w:defUIPriority="99" w:defSemiHidden="0" w:defUnhideWhenUsed="0" w:defQFormat="0" w:count="371">
+  <w:latentStyles w:defLockedState="0" w:defUIPriority="99" w:defSemiHidden="0" w:defUnhideWhenUsed="0" w:defQFormat="0" w:count="376">
     <w:lsdException w:name="Normal" w:uiPriority="0" w:qFormat="1"/>
     <w:lsdException w:name="heading 1" w:uiPriority="9" w:qFormat="1"/>
     <w:lsdException w:name="heading 2" w:semiHidden="1" w:uiPriority="9" w:unhideWhenUsed="1" w:qFormat="1"/>
@@ -3915,6 +3974,11 @@
     <w:lsdException w:name="List Table 5 Dark Accent 6" w:uiPriority="50"/>
     <w:lsdException w:name="List Table 6 Colorful Accent 6" w:uiPriority="51"/>
     <w:lsdException w:name="List Table 7 Colorful Accent 6" w:uiPriority="52"/>
+    <w:lsdException w:name="Mention" w:semiHidden="1" w:unhideWhenUsed="1"/>
+    <w:lsdException w:name="Smart Hyperlink" w:semiHidden="1" w:unhideWhenUsed="1"/>
+    <w:lsdException w:name="Hashtag" w:semiHidden="1" w:unhideWhenUsed="1"/>
+    <w:lsdException w:name="Unresolved Mention" w:semiHidden="1" w:unhideWhenUsed="1"/>
+    <w:lsdException w:name="Smart Link" w:semiHidden="1" w:unhideWhenUsed="1"/>
   </w:latentStyles>
   <w:style w:type="paragraph" w:default="1" w:styleId="Normal">
     <w:name w:val="Normal"/>

</xml_diff>

<commit_message>
"Docs: atualização na documentação"
</commit_message>
<xml_diff>
--- a/Aplicativo gestão de casa .docx
+++ b/Aplicativo gestão de casa .docx
@@ -1351,13 +1351,17 @@
       <w:r>
         <w:t>`role` ENUM('</w:t>
       </w:r>
-      <w:proofErr w:type="spellStart"/>
-      <w:r>
-        <w:t>member</w:t>
-      </w:r>
-      <w:proofErr w:type="spellEnd"/>
-      <w:r>
-        <w:t>','admin') NOT NULL DEFAULT '</w:t>
+      <w:r>
+        <w:t>MENBER</w:t>
+      </w:r>
+      <w:r>
+        <w:t>','</w:t>
+      </w:r>
+      <w:r>
+        <w:t>ADMIN</w:t>
+      </w:r>
+      <w:r>
+        <w:t>') NOT NULL DEFAULT '</w:t>
       </w:r>
       <w:proofErr w:type="spellStart"/>
       <w:r>

</xml_diff>